<commit_message>
Update syllabus and rubric
</commit_message>
<xml_diff>
--- a/IB 599 Analytical Workflows 2019 syllabus.docx
+++ b/IB 599 Analytical Workflows 2019 syllabus.docx
@@ -157,16 +157,7 @@
           <w:rFonts w:ascii="-webkit-standard" w:eastAsia="Times New Roman" w:hAnsi="-webkit-standard" w:cs="Times New Roman"/>
           <w:color w:val="000000"/>
         </w:rPr>
-        <w:t>things up and running?  Are you sitting o</w:t>
-      </w:r>
-      <w:bookmarkStart w:id="0" w:name="_GoBack"/>
-      <w:bookmarkEnd w:id="0"/>
-      <w:r>
-        <w:rPr>
-          <w:rFonts w:ascii="-webkit-standard" w:eastAsia="Times New Roman" w:hAnsi="-webkit-standard" w:cs="Times New Roman"/>
-          <w:color w:val="000000"/>
-        </w:rPr>
-        <w:t>n a giant data set ready</w:t>
+        <w:t>things up and running?  Are you sitting on a giant data set ready</w:t>
       </w:r>
       <w:r>
         <w:rPr>
@@ -876,13 +867,7 @@
         <w:rPr>
           <w:rFonts w:ascii="Times" w:hAnsi="Times"/>
         </w:rPr>
-        <w:t>This course combines approxi</w:t>
-      </w:r>
-      <w:r>
-        <w:rPr>
-          <w:rFonts w:ascii="Times" w:hAnsi="Times"/>
-        </w:rPr>
-        <w:t xml:space="preserve">mately </w:t>
+        <w:t xml:space="preserve">This course combines </w:t>
       </w:r>
       <w:r>
         <w:rPr>
@@ -926,20 +911,26 @@
         </w:rPr>
         <w:t>.</w:t>
       </w:r>
-    </w:p>
-    <w:p>
-      <w:pPr>
-        <w:rPr>
-          <w:rFonts w:ascii="Times" w:hAnsi="Times"/>
-        </w:rPr>
-      </w:pPr>
-    </w:p>
-    <w:p>
-      <w:pPr>
-        <w:rPr>
-          <w:rFonts w:ascii="Times" w:hAnsi="Times"/>
-        </w:rPr>
-      </w:pPr>
+      <w:r>
+        <w:rPr>
+          <w:rFonts w:ascii="Times" w:hAnsi="Times"/>
+        </w:rPr>
+        <w:t xml:space="preserve"> Crucially, the class will require significant allocation of time outside of class. </w:t>
+      </w:r>
+      <w:r>
+        <w:rPr>
+          <w:rFonts w:ascii="Times" w:hAnsi="Times"/>
+        </w:rPr>
+        <w:t>We expect</w:t>
+      </w:r>
+      <w:r>
+        <w:rPr>
+          <w:rFonts w:ascii="Times" w:hAnsi="Times"/>
+        </w:rPr>
+        <w:t xml:space="preserve"> it will require about 2 hours of out of class work for each hour of seminar, or 4 hours of out of class per week.</w:t>
+      </w:r>
+      <w:bookmarkStart w:id="0" w:name="_GoBack"/>
+      <w:bookmarkEnd w:id="0"/>
       <w:r>
         <w:rPr>
           <w:rFonts w:ascii="Times" w:hAnsi="Times"/>
@@ -1327,7 +1318,21 @@
               <w:rPr>
                 <w:rFonts w:ascii="Times New Roman" w:eastAsia="Times New Roman" w:hAnsi="Times New Roman" w:cs="Times New Roman"/>
               </w:rPr>
-              <w:t xml:space="preserve">A 10 minute presentation on your proposed project. </w:t>
+              <w:t xml:space="preserve">A </w:t>
+            </w:r>
+            <w:proofErr w:type="gramStart"/>
+            <w:r>
+              <w:rPr>
+                <w:rFonts w:ascii="Times New Roman" w:eastAsia="Times New Roman" w:hAnsi="Times New Roman" w:cs="Times New Roman"/>
+              </w:rPr>
+              <w:t>10 minute</w:t>
+            </w:r>
+            <w:proofErr w:type="gramEnd"/>
+            <w:r>
+              <w:rPr>
+                <w:rFonts w:ascii="Times New Roman" w:eastAsia="Times New Roman" w:hAnsi="Times New Roman" w:cs="Times New Roman"/>
+              </w:rPr>
+              <w:t xml:space="preserve"> presentation on your proposed project. </w:t>
             </w:r>
           </w:p>
           <w:p>
@@ -2585,7 +2590,17 @@
                 <w:sz w:val="22"/>
                 <w:szCs w:val="22"/>
               </w:rPr>
-              <w:t xml:space="preserve">pipeline, key results, </w:t>
+              <w:t xml:space="preserve">pipeline, key </w:t>
+            </w:r>
+            <w:proofErr w:type="gramStart"/>
+            <w:r>
+              <w:rPr>
+                <w:rFonts w:ascii="Arial" w:eastAsia="Times New Roman" w:hAnsi="Arial" w:cs="Arial"/>
+                <w:color w:val="000000"/>
+                <w:sz w:val="22"/>
+                <w:szCs w:val="22"/>
+              </w:rPr>
+              <w:t xml:space="preserve">results, </w:t>
             </w:r>
             <w:r>
               <w:rPr>
@@ -2596,6 +2611,7 @@
               </w:rPr>
               <w:t xml:space="preserve"> visualizations</w:t>
             </w:r>
+            <w:proofErr w:type="gramEnd"/>
           </w:p>
         </w:tc>
       </w:tr>
@@ -3156,7 +3172,21 @@
         <w:rPr>
           <w:rFonts w:ascii="Times" w:hAnsi="Times"/>
         </w:rPr>
-        <w:t xml:space="preserve">Choosing to join the Oregon State University community obligates each member to a code of responsible behavior, which is outlined in the Student Conduct Code, available at http://oregonstate.edu/studentconduct/offenses-0.  This Code is based on the assumption that all persons must treat one another with dignity and respect in order for scholarship to thrive.  </w:t>
+        <w:t xml:space="preserve">Choosing to join the Oregon State University community obligates each member to a code of responsible behavior, which is outlined in the Student Conduct Code, available at http://oregonstate.edu/studentconduct/offenses-0.  This Code </w:t>
+      </w:r>
+      <w:proofErr w:type="gramStart"/>
+      <w:r>
+        <w:rPr>
+          <w:rFonts w:ascii="Times" w:hAnsi="Times"/>
+        </w:rPr>
+        <w:t>is based on the assumption</w:t>
+      </w:r>
+      <w:proofErr w:type="gramEnd"/>
+      <w:r>
+        <w:rPr>
+          <w:rFonts w:ascii="Times" w:hAnsi="Times"/>
+        </w:rPr>
+        <w:t xml:space="preserve"> that all persons must treat one another with dignity and respect in order for scholarship to thrive.  </w:t>
       </w:r>
     </w:p>
     <w:p>

</xml_diff>

<commit_message>
Update syllabus and presentation rubric
</commit_message>
<xml_diff>
--- a/IB 599 Analytical Workflows 2019 syllabus.docx
+++ b/IB 599 Analytical Workflows 2019 syllabus.docx
@@ -929,8 +929,6 @@
         </w:rPr>
         <w:t xml:space="preserve"> it will require about 2 hours of out of class work for each hour of seminar, or 4 hours of out of class per week.</w:t>
       </w:r>
-      <w:bookmarkStart w:id="0" w:name="_GoBack"/>
-      <w:bookmarkEnd w:id="0"/>
       <w:r>
         <w:rPr>
           <w:rFonts w:ascii="Times" w:hAnsi="Times"/>
@@ -2639,217 +2637,204 @@
       </w:r>
     </w:p>
     <w:p>
-      <w:pPr>
-        <w:rPr>
-          <w:rFonts w:ascii="Times" w:hAnsi="Times"/>
-        </w:rPr>
-      </w:pPr>
-      <w:r>
-        <w:rPr>
-          <w:rFonts w:ascii="Times" w:hAnsi="Times"/>
-        </w:rPr>
-        <w:t xml:space="preserve">There is no required textbook for the course. </w:t>
-      </w:r>
-      <w:r>
-        <w:rPr>
-          <w:rFonts w:ascii="Times" w:hAnsi="Times"/>
-        </w:rPr>
-        <w:t>The instructors will provide reading materials on an ad hoc basis throughout the term</w:t>
-      </w:r>
-      <w:r>
-        <w:rPr>
-          <w:rFonts w:ascii="Times" w:hAnsi="Times"/>
+      <w:r>
+        <w:t xml:space="preserve">All available on </w:t>
+      </w:r>
+      <w:hyperlink r:id="rId8" w:history="1">
+        <w:r>
+          <w:rPr>
+            <w:rStyle w:val="Hyperlink"/>
+          </w:rPr>
+          <w:t>https://github.com/analyticalworkflows</w:t>
+        </w:r>
+      </w:hyperlink>
+    </w:p>
+    <w:p>
+      <w:pPr>
+        <w:rPr>
+          <w:rFonts w:ascii="Times" w:hAnsi="Times"/>
+        </w:rPr>
+      </w:pPr>
+    </w:p>
+    <w:p>
+      <w:pPr>
+        <w:rPr>
+          <w:rFonts w:ascii="Times" w:hAnsi="Times"/>
+        </w:rPr>
+      </w:pPr>
+      <w:r>
+        <w:rPr>
+          <w:rFonts w:ascii="Times" w:hAnsi="Times"/>
+          <w:b/>
+        </w:rPr>
+        <w:t>Evaluation of Student Performance</w:t>
+      </w:r>
+    </w:p>
+    <w:p>
+      <w:pPr>
+        <w:rPr>
+          <w:rFonts w:ascii="Times" w:hAnsi="Times"/>
+          <w:b/>
+        </w:rPr>
+      </w:pPr>
+      <w:r>
+        <w:rPr>
+          <w:rFonts w:ascii="Times" w:hAnsi="Times"/>
+        </w:rPr>
+        <w:t xml:space="preserve">Grading </w:t>
+      </w:r>
+      <w:r>
+        <w:rPr>
+          <w:rFonts w:ascii="Times" w:hAnsi="Times"/>
+        </w:rPr>
+        <w:t xml:space="preserve">(A-F) </w:t>
+      </w:r>
+      <w:r>
+        <w:rPr>
+          <w:rFonts w:ascii="Times" w:hAnsi="Times"/>
+        </w:rPr>
+        <w:t>will be based on</w:t>
+      </w:r>
+      <w:r>
+        <w:rPr>
+          <w:rFonts w:ascii="Times" w:hAnsi="Times"/>
+        </w:rPr>
+        <w:t xml:space="preserve">: initial and final presentations (see Rubric on the </w:t>
+      </w:r>
+      <w:proofErr w:type="spellStart"/>
+      <w:r>
+        <w:rPr>
+          <w:rFonts w:ascii="Times" w:hAnsi="Times"/>
+        </w:rPr>
+        <w:t>Github</w:t>
+      </w:r>
+      <w:proofErr w:type="spellEnd"/>
+      <w:r>
+        <w:rPr>
+          <w:rFonts w:ascii="Times" w:hAnsi="Times"/>
+        </w:rPr>
+        <w:t xml:space="preserve"> repo), and participation</w:t>
+      </w:r>
+      <w:r>
+        <w:rPr>
+          <w:rFonts w:ascii="Times" w:hAnsi="Times"/>
+        </w:rPr>
+        <w:t xml:space="preserve">. </w:t>
+      </w:r>
+      <w:r>
+        <w:rPr>
+          <w:rFonts w:ascii="Times" w:hAnsi="Times"/>
+          <w:u w:val="single"/>
+        </w:rPr>
+        <w:t>A</w:t>
+      </w:r>
+      <w:r>
+        <w:rPr>
+          <w:rFonts w:ascii="Times" w:hAnsi="Times"/>
+          <w:u w:val="single"/>
+        </w:rPr>
+        <w:t xml:space="preserve">ccommodations </w:t>
+      </w:r>
+      <w:r>
+        <w:rPr>
+          <w:rFonts w:ascii="Times" w:hAnsi="Times"/>
+          <w:u w:val="single"/>
+        </w:rPr>
+        <w:t xml:space="preserve">for missed classes </w:t>
+      </w:r>
+      <w:r>
+        <w:rPr>
+          <w:rFonts w:ascii="Times" w:hAnsi="Times"/>
+          <w:u w:val="single"/>
+        </w:rPr>
+        <w:t xml:space="preserve">(e.g. due to fieldwork) are </w:t>
+      </w:r>
+      <w:r>
+        <w:rPr>
+          <w:rFonts w:ascii="Times" w:hAnsi="Times"/>
+          <w:u w:val="single"/>
+        </w:rPr>
+        <w:t xml:space="preserve">OK </w:t>
+      </w:r>
+      <w:r>
+        <w:rPr>
+          <w:rFonts w:ascii="Times" w:hAnsi="Times"/>
+          <w:u w:val="single"/>
+        </w:rPr>
+        <w:t xml:space="preserve">in principle, as long as we can identify a path to </w:t>
+      </w:r>
+      <w:r>
+        <w:rPr>
+          <w:rFonts w:ascii="Times" w:hAnsi="Times"/>
+          <w:u w:val="single"/>
+        </w:rPr>
+        <w:t xml:space="preserve">fully </w:t>
+      </w:r>
+      <w:r>
+        <w:rPr>
+          <w:rFonts w:ascii="Times" w:hAnsi="Times"/>
+          <w:u w:val="single"/>
+        </w:rPr>
+        <w:t>participating in the course</w:t>
+      </w:r>
+      <w:r>
+        <w:rPr>
+          <w:rFonts w:ascii="Times" w:hAnsi="Times"/>
+          <w:u w:val="single"/>
+        </w:rPr>
+        <w:t>. P</w:t>
+      </w:r>
+      <w:r>
+        <w:rPr>
+          <w:rFonts w:ascii="Times" w:hAnsi="Times"/>
+          <w:u w:val="single"/>
+        </w:rPr>
+        <w:t>lease discuss your specific situation with the instructor during Week 1</w:t>
+      </w:r>
+      <w:r>
+        <w:rPr>
+          <w:rFonts w:ascii="Times" w:hAnsi="Times"/>
+          <w:u w:val="single"/>
         </w:rPr>
         <w:t>.</w:t>
       </w:r>
-    </w:p>
-    <w:p>
-      <w:pPr>
-        <w:rPr>
-          <w:rFonts w:ascii="Times" w:hAnsi="Times"/>
-        </w:rPr>
-      </w:pPr>
-    </w:p>
-    <w:p>
-      <w:pPr>
-        <w:rPr>
-          <w:rFonts w:ascii="Times" w:hAnsi="Times"/>
-        </w:rPr>
-      </w:pPr>
-      <w:r>
+      <w:r>
+        <w:rPr>
+          <w:rFonts w:ascii="Times" w:hAnsi="Times"/>
+        </w:rPr>
+        <w:t xml:space="preserve"> </w:t>
+      </w:r>
+      <w:r>
+        <w:rPr>
+          <w:rFonts w:ascii="Times" w:hAnsi="Times"/>
+        </w:rPr>
+        <w:t xml:space="preserve">I </w:t>
+      </w:r>
+      <w:r>
+        <w:rPr>
+          <w:rFonts w:ascii="Times" w:hAnsi="Times"/>
+        </w:rPr>
+        <w:t xml:space="preserve">expect that everyone who puts effort into the class will get a </w:t>
+      </w:r>
+      <w:r>
+        <w:rPr>
+          <w:rFonts w:ascii="Times" w:hAnsi="Times"/>
+        </w:rPr>
+        <w:t>grade they are happy with.</w:t>
+      </w:r>
+    </w:p>
+    <w:p>
+      <w:pPr>
         <w:rPr>
           <w:rFonts w:ascii="Times" w:hAnsi="Times"/>
           <w:b/>
         </w:rPr>
-        <w:t>Evaluation of Student Performance</w:t>
-      </w:r>
-    </w:p>
-    <w:p>
-      <w:pPr>
+      </w:pPr>
+      <w:r>
         <w:rPr>
           <w:rFonts w:ascii="Times" w:hAnsi="Times"/>
           <w:b/>
         </w:rPr>
-      </w:pPr>
-      <w:r>
-        <w:rPr>
-          <w:rFonts w:ascii="Times" w:hAnsi="Times"/>
-        </w:rPr>
-        <w:t xml:space="preserve">Grading </w:t>
-      </w:r>
-      <w:r>
-        <w:rPr>
-          <w:rFonts w:ascii="Times" w:hAnsi="Times"/>
-        </w:rPr>
-        <w:t xml:space="preserve">(A-F) </w:t>
-      </w:r>
-      <w:r>
-        <w:rPr>
-          <w:rFonts w:ascii="Times" w:hAnsi="Times"/>
-        </w:rPr>
-        <w:t>will be based on</w:t>
-      </w:r>
-      <w:r>
-        <w:rPr>
-          <w:rFonts w:ascii="Times" w:hAnsi="Times"/>
-        </w:rPr>
-        <w:t xml:space="preserve">: initial and final presentations (see Rubric on the </w:t>
-      </w:r>
-      <w:proofErr w:type="spellStart"/>
-      <w:r>
-        <w:rPr>
-          <w:rFonts w:ascii="Times" w:hAnsi="Times"/>
-        </w:rPr>
-        <w:t>Github</w:t>
-      </w:r>
-      <w:proofErr w:type="spellEnd"/>
-      <w:r>
-        <w:rPr>
-          <w:rFonts w:ascii="Times" w:hAnsi="Times"/>
-        </w:rPr>
-        <w:t xml:space="preserve"> repo), and participation</w:t>
-      </w:r>
-      <w:r>
-        <w:rPr>
-          <w:rFonts w:ascii="Times" w:hAnsi="Times"/>
-        </w:rPr>
-        <w:t xml:space="preserve">. </w:t>
-      </w:r>
-      <w:r>
-        <w:rPr>
-          <w:rFonts w:ascii="Times" w:hAnsi="Times"/>
-          <w:u w:val="single"/>
-        </w:rPr>
-        <w:t>A</w:t>
-      </w:r>
-      <w:r>
-        <w:rPr>
-          <w:rFonts w:ascii="Times" w:hAnsi="Times"/>
-          <w:u w:val="single"/>
-        </w:rPr>
-        <w:t xml:space="preserve">ccommodations </w:t>
-      </w:r>
-      <w:r>
-        <w:rPr>
-          <w:rFonts w:ascii="Times" w:hAnsi="Times"/>
-          <w:u w:val="single"/>
-        </w:rPr>
-        <w:t xml:space="preserve">for missed classes </w:t>
-      </w:r>
-      <w:r>
-        <w:rPr>
-          <w:rFonts w:ascii="Times" w:hAnsi="Times"/>
-          <w:u w:val="single"/>
-        </w:rPr>
-        <w:t xml:space="preserve">(e.g. due to fieldwork) are </w:t>
-      </w:r>
-      <w:r>
-        <w:rPr>
-          <w:rFonts w:ascii="Times" w:hAnsi="Times"/>
-          <w:u w:val="single"/>
-        </w:rPr>
-        <w:t xml:space="preserve">OK </w:t>
-      </w:r>
-      <w:r>
-        <w:rPr>
-          <w:rFonts w:ascii="Times" w:hAnsi="Times"/>
-          <w:u w:val="single"/>
-        </w:rPr>
-        <w:t xml:space="preserve">in principle, as long as we can identify a path to </w:t>
-      </w:r>
-      <w:r>
-        <w:rPr>
-          <w:rFonts w:ascii="Times" w:hAnsi="Times"/>
-          <w:u w:val="single"/>
-        </w:rPr>
-        <w:t xml:space="preserve">fully </w:t>
-      </w:r>
-      <w:r>
-        <w:rPr>
-          <w:rFonts w:ascii="Times" w:hAnsi="Times"/>
-          <w:u w:val="single"/>
-        </w:rPr>
-        <w:t>participating in the course</w:t>
-      </w:r>
-      <w:r>
-        <w:rPr>
-          <w:rFonts w:ascii="Times" w:hAnsi="Times"/>
-          <w:u w:val="single"/>
-        </w:rPr>
-        <w:t>. P</w:t>
-      </w:r>
-      <w:r>
-        <w:rPr>
-          <w:rFonts w:ascii="Times" w:hAnsi="Times"/>
-          <w:u w:val="single"/>
-        </w:rPr>
-        <w:t>lease discuss your specific situation with the instructor during Week 1</w:t>
-      </w:r>
-      <w:r>
-        <w:rPr>
-          <w:rFonts w:ascii="Times" w:hAnsi="Times"/>
-          <w:u w:val="single"/>
-        </w:rPr>
-        <w:t>.</w:t>
-      </w:r>
-      <w:r>
-        <w:rPr>
-          <w:rFonts w:ascii="Times" w:hAnsi="Times"/>
-        </w:rPr>
-        <w:t xml:space="preserve"> </w:t>
-      </w:r>
-      <w:r>
-        <w:rPr>
-          <w:rFonts w:ascii="Times" w:hAnsi="Times"/>
-        </w:rPr>
-        <w:t xml:space="preserve">I </w:t>
-      </w:r>
-      <w:r>
-        <w:rPr>
-          <w:rFonts w:ascii="Times" w:hAnsi="Times"/>
-        </w:rPr>
-        <w:t xml:space="preserve">expect that everyone who puts effort into the class will get a </w:t>
-      </w:r>
-      <w:r>
-        <w:rPr>
-          <w:rFonts w:ascii="Times" w:hAnsi="Times"/>
-        </w:rPr>
-        <w:t>grade they are happy with.</w:t>
-      </w:r>
-    </w:p>
-    <w:p>
-      <w:pPr>
-        <w:rPr>
-          <w:rFonts w:ascii="Times" w:hAnsi="Times"/>
-          <w:b/>
-        </w:rPr>
-      </w:pPr>
-      <w:r>
-        <w:rPr>
-          <w:rFonts w:ascii="Times" w:hAnsi="Times"/>
-          <w:b/>
-        </w:rPr>
-        <w:lastRenderedPageBreak/>
         <w:t xml:space="preserve">Course </w:t>
       </w:r>
       <w:r>
@@ -3268,8 +3253,12 @@
       </w:pPr>
     </w:p>
     <w:sectPr>
-      <w:footerReference w:type="even" r:id="rId8"/>
-      <w:footerReference w:type="default" r:id="rId9"/>
+      <w:headerReference w:type="even" r:id="rId9"/>
+      <w:headerReference w:type="default" r:id="rId10"/>
+      <w:footerReference w:type="even" r:id="rId11"/>
+      <w:footerReference w:type="default" r:id="rId12"/>
+      <w:headerReference w:type="first" r:id="rId13"/>
+      <w:footerReference w:type="first" r:id="rId14"/>
       <w:pgSz w:w="12240" w:h="15840"/>
       <w:pgMar w:top="1440" w:right="1440" w:bottom="1440" w:left="1440" w:header="720" w:footer="720" w:gutter="0"/>
       <w:cols w:space="720"/>
@@ -3425,6 +3414,16 @@
 </w:ftr>
 </file>
 
+<file path=word/footer3.xml><?xml version="1.0" encoding="utf-8"?>
+<w:ftr xmlns:wpc="http://schemas.microsoft.com/office/word/2010/wordprocessingCanvas" xmlns:cx="http://schemas.microsoft.com/office/drawing/2014/chartex" xmlns:cx1="http://schemas.microsoft.com/office/drawing/2015/9/8/chartex" xmlns:cx2="http://schemas.microsoft.com/office/drawing/2015/10/21/chartex" xmlns:cx3="http://schemas.microsoft.com/office/drawing/2016/5/9/chartex" xmlns:cx4="http://schemas.microsoft.com/office/drawing/2016/5/10/chartex" xmlns:cx5="http://schemas.microsoft.com/office/drawing/2016/5/11/chartex" xmlns:cx6="http://schemas.microsoft.com/office/drawing/2016/5/12/chartex" xmlns:cx7="http://schemas.microsoft.com/office/drawing/2016/5/13/chartex" xmlns:cx8="http://schemas.microsoft.com/office/drawing/2016/5/14/chartex" xmlns:mc="http://schemas.openxmlformats.org/markup-compatibility/2006" xmlns:aink="http://schemas.microsoft.com/office/drawing/2016/ink" xmlns:am3d="http://schemas.microsoft.com/office/drawing/2017/model3d" xmlns:o="urn:schemas-microsoft-com:office:office" xmlns:r="http://schemas.openxmlformats.org/officeDocument/2006/relationships" xmlns:m="http://schemas.openxmlformats.org/officeDocument/2006/math" xmlns:v="urn:schemas-microsoft-com:vml" xmlns:wp14="http://schemas.microsoft.com/office/word/2010/wordprocessingDrawing" xmlns:wp="http://schemas.openxmlformats.org/drawingml/2006/wordprocessingDrawing" xmlns:w10="urn:schemas-microsoft-com:office:word" xmlns:w="http://schemas.openxmlformats.org/wordprocessingml/2006/main" xmlns:w14="http://schemas.microsoft.com/office/word/2010/wordml" xmlns:w15="http://schemas.microsoft.com/office/word/2012/wordml" xmlns:w16cid="http://schemas.microsoft.com/office/word/2016/wordml/cid" xmlns:w16se="http://schemas.microsoft.com/office/word/2015/wordml/symex" xmlns:wpg="http://schemas.microsoft.com/office/word/2010/wordprocessingGroup" xmlns:wpi="http://schemas.microsoft.com/office/word/2010/wordprocessingInk" xmlns:wne="http://schemas.microsoft.com/office/word/2006/wordml" xmlns:wps="http://schemas.microsoft.com/office/word/2010/wordprocessingShape" mc:Ignorable="w14 w15 w16se w16cid wp14">
+  <w:p>
+    <w:pPr>
+      <w:pStyle w:val="Footer"/>
+    </w:pPr>
+  </w:p>
+</w:ftr>
+</file>
+
 <file path=word/footnotes.xml><?xml version="1.0" encoding="utf-8"?>
 <w:footnotes xmlns:wpc="http://schemas.microsoft.com/office/word/2010/wordprocessingCanvas" xmlns:cx="http://schemas.microsoft.com/office/drawing/2014/chartex" xmlns:cx1="http://schemas.microsoft.com/office/drawing/2015/9/8/chartex" xmlns:cx2="http://schemas.microsoft.com/office/drawing/2015/10/21/chartex" xmlns:cx3="http://schemas.microsoft.com/office/drawing/2016/5/9/chartex" xmlns:cx4="http://schemas.microsoft.com/office/drawing/2016/5/10/chartex" xmlns:cx5="http://schemas.microsoft.com/office/drawing/2016/5/11/chartex" xmlns:cx6="http://schemas.microsoft.com/office/drawing/2016/5/12/chartex" xmlns:cx7="http://schemas.microsoft.com/office/drawing/2016/5/13/chartex" xmlns:cx8="http://schemas.microsoft.com/office/drawing/2016/5/14/chartex" xmlns:mc="http://schemas.openxmlformats.org/markup-compatibility/2006" xmlns:aink="http://schemas.microsoft.com/office/drawing/2016/ink" xmlns:am3d="http://schemas.microsoft.com/office/drawing/2017/model3d" xmlns:o="urn:schemas-microsoft-com:office:office" xmlns:r="http://schemas.openxmlformats.org/officeDocument/2006/relationships" xmlns:m="http://schemas.openxmlformats.org/officeDocument/2006/math" xmlns:v="urn:schemas-microsoft-com:vml" xmlns:wp14="http://schemas.microsoft.com/office/word/2010/wordprocessingDrawing" xmlns:wp="http://schemas.openxmlformats.org/drawingml/2006/wordprocessingDrawing" xmlns:w10="urn:schemas-microsoft-com:office:word" xmlns:w="http://schemas.openxmlformats.org/wordprocessingml/2006/main" xmlns:w14="http://schemas.microsoft.com/office/word/2010/wordml" xmlns:w15="http://schemas.microsoft.com/office/word/2012/wordml" xmlns:w16cid="http://schemas.microsoft.com/office/word/2016/wordml/cid" xmlns:w16se="http://schemas.microsoft.com/office/word/2015/wordml/symex" xmlns:wpg="http://schemas.microsoft.com/office/word/2010/wordprocessingGroup" xmlns:wpi="http://schemas.microsoft.com/office/word/2010/wordprocessingInk" xmlns:wne="http://schemas.microsoft.com/office/word/2006/wordml" xmlns:wps="http://schemas.microsoft.com/office/word/2010/wordprocessingShape" mc:Ignorable="w14 w15 w16se w16cid wp14">
   <w:footnote w:type="separator" w:id="-1">
@@ -3442,6 +3441,51 @@
     </w:p>
   </w:footnote>
 </w:footnotes>
+</file>
+
+<file path=word/header1.xml><?xml version="1.0" encoding="utf-8"?>
+<w:hdr xmlns:wpc="http://schemas.microsoft.com/office/word/2010/wordprocessingCanvas" xmlns:cx="http://schemas.microsoft.com/office/drawing/2014/chartex" xmlns:cx1="http://schemas.microsoft.com/office/drawing/2015/9/8/chartex" xmlns:cx2="http://schemas.microsoft.com/office/drawing/2015/10/21/chartex" xmlns:cx3="http://schemas.microsoft.com/office/drawing/2016/5/9/chartex" xmlns:cx4="http://schemas.microsoft.com/office/drawing/2016/5/10/chartex" xmlns:cx5="http://schemas.microsoft.com/office/drawing/2016/5/11/chartex" xmlns:cx6="http://schemas.microsoft.com/office/drawing/2016/5/12/chartex" xmlns:cx7="http://schemas.microsoft.com/office/drawing/2016/5/13/chartex" xmlns:cx8="http://schemas.microsoft.com/office/drawing/2016/5/14/chartex" xmlns:mc="http://schemas.openxmlformats.org/markup-compatibility/2006" xmlns:aink="http://schemas.microsoft.com/office/drawing/2016/ink" xmlns:am3d="http://schemas.microsoft.com/office/drawing/2017/model3d" xmlns:o="urn:schemas-microsoft-com:office:office" xmlns:r="http://schemas.openxmlformats.org/officeDocument/2006/relationships" xmlns:m="http://schemas.openxmlformats.org/officeDocument/2006/math" xmlns:v="urn:schemas-microsoft-com:vml" xmlns:wp14="http://schemas.microsoft.com/office/word/2010/wordprocessingDrawing" xmlns:wp="http://schemas.openxmlformats.org/drawingml/2006/wordprocessingDrawing" xmlns:w10="urn:schemas-microsoft-com:office:word" xmlns:w="http://schemas.openxmlformats.org/wordprocessingml/2006/main" xmlns:w14="http://schemas.microsoft.com/office/word/2010/wordml" xmlns:w15="http://schemas.microsoft.com/office/word/2012/wordml" xmlns:w16cid="http://schemas.microsoft.com/office/word/2016/wordml/cid" xmlns:w16se="http://schemas.microsoft.com/office/word/2015/wordml/symex" xmlns:wpg="http://schemas.microsoft.com/office/word/2010/wordprocessingGroup" xmlns:wpi="http://schemas.microsoft.com/office/word/2010/wordprocessingInk" xmlns:wne="http://schemas.microsoft.com/office/word/2006/wordml" xmlns:wps="http://schemas.microsoft.com/office/word/2010/wordprocessingShape" mc:Ignorable="w14 w15 w16se w16cid wp14">
+  <w:p>
+    <w:pPr>
+      <w:pStyle w:val="Header"/>
+    </w:pPr>
+  </w:p>
+</w:hdr>
+</file>
+
+<file path=word/header2.xml><?xml version="1.0" encoding="utf-8"?>
+<w:hdr xmlns:wpc="http://schemas.microsoft.com/office/word/2010/wordprocessingCanvas" xmlns:cx="http://schemas.microsoft.com/office/drawing/2014/chartex" xmlns:cx1="http://schemas.microsoft.com/office/drawing/2015/9/8/chartex" xmlns:cx2="http://schemas.microsoft.com/office/drawing/2015/10/21/chartex" xmlns:cx3="http://schemas.microsoft.com/office/drawing/2016/5/9/chartex" xmlns:cx4="http://schemas.microsoft.com/office/drawing/2016/5/10/chartex" xmlns:cx5="http://schemas.microsoft.com/office/drawing/2016/5/11/chartex" xmlns:cx6="http://schemas.microsoft.com/office/drawing/2016/5/12/chartex" xmlns:cx7="http://schemas.microsoft.com/office/drawing/2016/5/13/chartex" xmlns:cx8="http://schemas.microsoft.com/office/drawing/2016/5/14/chartex" xmlns:mc="http://schemas.openxmlformats.org/markup-compatibility/2006" xmlns:aink="http://schemas.microsoft.com/office/drawing/2016/ink" xmlns:am3d="http://schemas.microsoft.com/office/drawing/2017/model3d" xmlns:o="urn:schemas-microsoft-com:office:office" xmlns:r="http://schemas.openxmlformats.org/officeDocument/2006/relationships" xmlns:m="http://schemas.openxmlformats.org/officeDocument/2006/math" xmlns:v="urn:schemas-microsoft-com:vml" xmlns:wp14="http://schemas.microsoft.com/office/word/2010/wordprocessingDrawing" xmlns:wp="http://schemas.openxmlformats.org/drawingml/2006/wordprocessingDrawing" xmlns:w10="urn:schemas-microsoft-com:office:word" xmlns:w="http://schemas.openxmlformats.org/wordprocessingml/2006/main" xmlns:w14="http://schemas.microsoft.com/office/word/2010/wordml" xmlns:w15="http://schemas.microsoft.com/office/word/2012/wordml" xmlns:w16cid="http://schemas.microsoft.com/office/word/2016/wordml/cid" xmlns:w16se="http://schemas.microsoft.com/office/word/2015/wordml/symex" xmlns:wpg="http://schemas.microsoft.com/office/word/2010/wordprocessingGroup" xmlns:wpi="http://schemas.microsoft.com/office/word/2010/wordprocessingInk" xmlns:wne="http://schemas.microsoft.com/office/word/2006/wordml" xmlns:wps="http://schemas.microsoft.com/office/word/2010/wordprocessingShape" mc:Ignorable="w14 w15 w16se w16cid wp14">
+  <w:p>
+    <w:r>
+      <w:t xml:space="preserve">Available on </w:t>
+    </w:r>
+    <w:hyperlink r:id="rId1" w:history="1">
+      <w:r>
+        <w:rPr>
+          <w:rStyle w:val="Hyperlink"/>
+        </w:rPr>
+        <w:t>https://github.com/analyticalworkflows</w:t>
+      </w:r>
+    </w:hyperlink>
+  </w:p>
+  <w:p>
+    <w:pPr>
+      <w:pStyle w:val="Header"/>
+    </w:pPr>
+    <w:bookmarkStart w:id="0" w:name="_GoBack"/>
+    <w:bookmarkEnd w:id="0"/>
+  </w:p>
+</w:hdr>
+</file>
+
+<file path=word/header3.xml><?xml version="1.0" encoding="utf-8"?>
+<w:hdr xmlns:wpc="http://schemas.microsoft.com/office/word/2010/wordprocessingCanvas" xmlns:cx="http://schemas.microsoft.com/office/drawing/2014/chartex" xmlns:cx1="http://schemas.microsoft.com/office/drawing/2015/9/8/chartex" xmlns:cx2="http://schemas.microsoft.com/office/drawing/2015/10/21/chartex" xmlns:cx3="http://schemas.microsoft.com/office/drawing/2016/5/9/chartex" xmlns:cx4="http://schemas.microsoft.com/office/drawing/2016/5/10/chartex" xmlns:cx5="http://schemas.microsoft.com/office/drawing/2016/5/11/chartex" xmlns:cx6="http://schemas.microsoft.com/office/drawing/2016/5/12/chartex" xmlns:cx7="http://schemas.microsoft.com/office/drawing/2016/5/13/chartex" xmlns:cx8="http://schemas.microsoft.com/office/drawing/2016/5/14/chartex" xmlns:mc="http://schemas.openxmlformats.org/markup-compatibility/2006" xmlns:aink="http://schemas.microsoft.com/office/drawing/2016/ink" xmlns:am3d="http://schemas.microsoft.com/office/drawing/2017/model3d" xmlns:o="urn:schemas-microsoft-com:office:office" xmlns:r="http://schemas.openxmlformats.org/officeDocument/2006/relationships" xmlns:m="http://schemas.openxmlformats.org/officeDocument/2006/math" xmlns:v="urn:schemas-microsoft-com:vml" xmlns:wp14="http://schemas.microsoft.com/office/word/2010/wordprocessingDrawing" xmlns:wp="http://schemas.openxmlformats.org/drawingml/2006/wordprocessingDrawing" xmlns:w10="urn:schemas-microsoft-com:office:word" xmlns:w="http://schemas.openxmlformats.org/wordprocessingml/2006/main" xmlns:w14="http://schemas.microsoft.com/office/word/2010/wordml" xmlns:w15="http://schemas.microsoft.com/office/word/2012/wordml" xmlns:w16cid="http://schemas.microsoft.com/office/word/2016/wordml/cid" xmlns:w16se="http://schemas.microsoft.com/office/word/2015/wordml/symex" xmlns:wpg="http://schemas.microsoft.com/office/word/2010/wordprocessingGroup" xmlns:wpi="http://schemas.microsoft.com/office/word/2010/wordprocessingInk" xmlns:wne="http://schemas.microsoft.com/office/word/2006/wordml" xmlns:wps="http://schemas.microsoft.com/office/word/2010/wordprocessingShape" mc:Ignorable="w14 w15 w16se w16cid wp14">
+  <w:p>
+    <w:pPr>
+      <w:pStyle w:val="Header"/>
+    </w:pPr>
+  </w:p>
+</w:hdr>
 </file>
 
 <file path=word/numbering.xml><?xml version="1.0" encoding="utf-8"?>
@@ -4475,6 +4519,27 @@
       <w:rFonts w:ascii="Times New Roman" w:eastAsia="Times New Roman" w:hAnsi="Times New Roman" w:cs="Times New Roman"/>
     </w:rPr>
   </w:style>
+  <w:style w:type="paragraph" w:styleId="Header">
+    <w:name w:val="header"/>
+    <w:basedOn w:val="Normal"/>
+    <w:link w:val="HeaderChar"/>
+    <w:uiPriority w:val="99"/>
+    <w:unhideWhenUsed/>
+    <w:rsid w:val="009C0421"/>
+    <w:pPr>
+      <w:tabs>
+        <w:tab w:val="center" w:pos="4680"/>
+        <w:tab w:val="right" w:pos="9360"/>
+      </w:tabs>
+    </w:pPr>
+  </w:style>
+  <w:style w:type="character" w:customStyle="1" w:styleId="HeaderChar">
+    <w:name w:val="Header Char"/>
+    <w:basedOn w:val="DefaultParagraphFont"/>
+    <w:link w:val="Header"/>
+    <w:uiPriority w:val="99"/>
+    <w:rsid w:val="009C0421"/>
+  </w:style>
 </w:styles>
 </file>
 

</xml_diff>